<commit_message>
second upload on 2019/01/18
</commit_message>
<xml_diff>
--- a/3D打印机使用及注意事项.docx
+++ b/3D打印机使用及注意事项.docx
@@ -1,6 +1,6 @@
 
 <file path=word/document.xml><?xml version="1.0" encoding="utf-8"?>
-<w:document xmlns:wpc="http://schemas.microsoft.com/office/word/2010/wordprocessingCanvas" xmlns:mc="http://schemas.openxmlformats.org/markup-compatibility/2006" xmlns:o="urn:schemas-microsoft-com:office:office" xmlns:r="http://schemas.openxmlformats.org/officeDocument/2006/relationships" xmlns:m="http://schemas.openxmlformats.org/officeDocument/2006/math" xmlns:v="urn:schemas-microsoft-com:vml" xmlns:wp14="http://schemas.microsoft.com/office/word/2010/wordprocessingDrawing" xmlns:wp="http://schemas.openxmlformats.org/drawingml/2006/wordprocessingDrawing" xmlns:w10="urn:schemas-microsoft-com:office:word" xmlns:w="http://schemas.openxmlformats.org/wordprocessingml/2006/main" xmlns:w14="http://schemas.microsoft.com/office/word/2010/wordml" xmlns:w15="http://schemas.microsoft.com/office/word/2012/wordml" xmlns:wpg="http://schemas.microsoft.com/office/word/2010/wordprocessingGroup" xmlns:wpi="http://schemas.microsoft.com/office/word/2010/wordprocessingInk" xmlns:wne="http://schemas.microsoft.com/office/word/2006/wordml" xmlns:wps="http://schemas.microsoft.com/office/word/2010/wordprocessingShape" mc:Ignorable="w14 w15 wp14">
+<w:document xmlns:wpc="http://schemas.microsoft.com/office/word/2010/wordprocessingCanvas" xmlns:cx="http://schemas.microsoft.com/office/drawing/2014/chartex" xmlns:cx1="http://schemas.microsoft.com/office/drawing/2015/9/8/chartex" xmlns:cx2="http://schemas.microsoft.com/office/drawing/2015/10/21/chartex" xmlns:cx3="http://schemas.microsoft.com/office/drawing/2016/5/9/chartex" xmlns:cx4="http://schemas.microsoft.com/office/drawing/2016/5/10/chartex" xmlns:cx5="http://schemas.microsoft.com/office/drawing/2016/5/11/chartex" xmlns:cx6="http://schemas.microsoft.com/office/drawing/2016/5/12/chartex" xmlns:cx7="http://schemas.microsoft.com/office/drawing/2016/5/13/chartex" xmlns:cx8="http://schemas.microsoft.com/office/drawing/2016/5/14/chartex" xmlns:mc="http://schemas.openxmlformats.org/markup-compatibility/2006" xmlns:aink="http://schemas.microsoft.com/office/drawing/2016/ink" xmlns:am3d="http://schemas.microsoft.com/office/drawing/2017/model3d" xmlns:o="urn:schemas-microsoft-com:office:office" xmlns:r="http://schemas.openxmlformats.org/officeDocument/2006/relationships" xmlns:m="http://schemas.openxmlformats.org/officeDocument/2006/math" xmlns:v="urn:schemas-microsoft-com:vml" xmlns:wp14="http://schemas.microsoft.com/office/word/2010/wordprocessingDrawing" xmlns:wp="http://schemas.openxmlformats.org/drawingml/2006/wordprocessingDrawing" xmlns:w10="urn:schemas-microsoft-com:office:word" xmlns:w="http://schemas.openxmlformats.org/wordprocessingml/2006/main" xmlns:w14="http://schemas.microsoft.com/office/word/2010/wordml" xmlns:w15="http://schemas.microsoft.com/office/word/2012/wordml" xmlns:w16cid="http://schemas.microsoft.com/office/word/2016/wordml/cid" xmlns:w16se="http://schemas.microsoft.com/office/word/2015/wordml/symex" xmlns:wpg="http://schemas.microsoft.com/office/word/2010/wordprocessingGroup" xmlns:wpi="http://schemas.microsoft.com/office/word/2010/wordprocessingInk" xmlns:wne="http://schemas.microsoft.com/office/word/2006/wordml" xmlns:wps="http://schemas.microsoft.com/office/word/2010/wordprocessingShape" mc:Ignorable="w14 w15 w16se w16cid wp14">
   <w:body>
     <w:p>
       <w:pPr>
@@ -616,6 +616,34 @@
         </w:rPr>
         <w:t>卡</w:t>
       </w:r>
+      <w:r>
+        <w:rPr>
+          <w:rFonts w:hint="eastAsia"/>
+          <w:sz w:val="24"/>
+        </w:rPr>
+        <w:t xml:space="preserve"> </w:t>
+      </w:r>
+      <w:r>
+        <w:rPr>
+          <w:rFonts w:hint="eastAsia"/>
+          <w:sz w:val="24"/>
+        </w:rPr>
+        <w:t>或者</w:t>
+      </w:r>
+      <w:r>
+        <w:rPr>
+          <w:rFonts w:hint="eastAsia"/>
+          <w:sz w:val="24"/>
+        </w:rPr>
+        <w:t xml:space="preserve"> U</w:t>
+      </w:r>
+      <w:r>
+        <w:rPr>
+          <w:rFonts w:hint="eastAsia"/>
+          <w:sz w:val="24"/>
+        </w:rPr>
+        <w:t>盘</w:t>
+      </w:r>
     </w:p>
     <w:p>
       <w:pPr>
@@ -680,7 +708,47 @@
           <w:sz w:val="24"/>
           <w:szCs w:val="21"/>
         </w:rPr>
-        <w:t>建立.stl/.obj文</w:t>
+        <w:t>建立.</w:t>
+      </w:r>
+      <w:proofErr w:type="spellStart"/>
+      <w:r>
+        <w:rPr>
+          <w:rFonts w:asciiTheme="minorEastAsia" w:hAnsiTheme="minorEastAsia" w:cs="宋体"/>
+          <w:kern w:val="0"/>
+          <w:sz w:val="24"/>
+          <w:szCs w:val="21"/>
+        </w:rPr>
+        <w:t>stl</w:t>
+      </w:r>
+      <w:proofErr w:type="spellEnd"/>
+      <w:r>
+        <w:rPr>
+          <w:rFonts w:asciiTheme="minorEastAsia" w:hAnsiTheme="minorEastAsia" w:cs="宋体"/>
+          <w:kern w:val="0"/>
+          <w:sz w:val="24"/>
+          <w:szCs w:val="21"/>
+        </w:rPr>
+        <w:t>/.</w:t>
+      </w:r>
+      <w:proofErr w:type="spellStart"/>
+      <w:r>
+        <w:rPr>
+          <w:rFonts w:asciiTheme="minorEastAsia" w:hAnsiTheme="minorEastAsia" w:cs="宋体"/>
+          <w:kern w:val="0"/>
+          <w:sz w:val="24"/>
+          <w:szCs w:val="21"/>
+        </w:rPr>
+        <w:t>obj</w:t>
+      </w:r>
+      <w:proofErr w:type="spellEnd"/>
+      <w:r>
+        <w:rPr>
+          <w:rFonts w:asciiTheme="minorEastAsia" w:hAnsiTheme="minorEastAsia" w:cs="宋体"/>
+          <w:kern w:val="0"/>
+          <w:sz w:val="24"/>
+          <w:szCs w:val="21"/>
+        </w:rPr>
+        <w:t>文</w:t>
       </w:r>
       <w:r>
         <w:rPr>
@@ -743,7 +811,47 @@
           <w:sz w:val="24"/>
           <w:szCs w:val="21"/>
         </w:rPr>
-        <w:t>tware里打开建立的.stl/.obj文件</w:t>
+        <w:t>tware里打开建立的.</w:t>
+      </w:r>
+      <w:proofErr w:type="spellStart"/>
+      <w:r>
+        <w:rPr>
+          <w:rFonts w:asciiTheme="minorEastAsia" w:hAnsiTheme="minorEastAsia" w:cs="宋体"/>
+          <w:kern w:val="0"/>
+          <w:sz w:val="24"/>
+          <w:szCs w:val="21"/>
+        </w:rPr>
+        <w:t>stl</w:t>
+      </w:r>
+      <w:proofErr w:type="spellEnd"/>
+      <w:r>
+        <w:rPr>
+          <w:rFonts w:asciiTheme="minorEastAsia" w:hAnsiTheme="minorEastAsia" w:cs="宋体"/>
+          <w:kern w:val="0"/>
+          <w:sz w:val="24"/>
+          <w:szCs w:val="21"/>
+        </w:rPr>
+        <w:t>/.</w:t>
+      </w:r>
+      <w:proofErr w:type="spellStart"/>
+      <w:r>
+        <w:rPr>
+          <w:rFonts w:asciiTheme="minorEastAsia" w:hAnsiTheme="minorEastAsia" w:cs="宋体"/>
+          <w:kern w:val="0"/>
+          <w:sz w:val="24"/>
+          <w:szCs w:val="21"/>
+        </w:rPr>
+        <w:t>obj</w:t>
+      </w:r>
+      <w:proofErr w:type="spellEnd"/>
+      <w:r>
+        <w:rPr>
+          <w:rFonts w:asciiTheme="minorEastAsia" w:hAnsiTheme="minorEastAsia" w:cs="宋体"/>
+          <w:kern w:val="0"/>
+          <w:sz w:val="24"/>
+          <w:szCs w:val="21"/>
+        </w:rPr>
+        <w:t>文件</w:t>
       </w:r>
       <w:r>
         <w:rPr>
@@ -850,6 +958,7 @@
         </w:rPr>
         <w:t>虚拟切片机</w:t>
       </w:r>
+      <w:proofErr w:type="spellStart"/>
       <w:r>
         <w:rPr>
           <w:rFonts w:ascii="宋体" w:hAnsi="宋体" w:hint="eastAsia"/>
@@ -858,6 +967,7 @@
         </w:rPr>
         <w:t>RepetierHost</w:t>
       </w:r>
+      <w:proofErr w:type="spellEnd"/>
       <w:r>
         <w:rPr>
           <w:rFonts w:ascii="宋体" w:hAnsi="宋体" w:hint="eastAsia"/>
@@ -1004,7 +1114,20 @@
         <w:rPr>
           <w:sz w:val="24"/>
         </w:rPr>
-        <w:t>的是热床温度和出丝温度（</w:t>
+        <w:t>的是热床温度</w:t>
+      </w:r>
+      <w:r>
+        <w:rPr>
+          <w:rFonts w:hint="eastAsia"/>
+          <w:sz w:val="24"/>
+        </w:rPr>
+        <w:t>（平台温度）</w:t>
+      </w:r>
+      <w:r>
+        <w:rPr>
+          <w:sz w:val="24"/>
+        </w:rPr>
+        <w:t>和出丝温度（</w:t>
       </w:r>
       <w:r>
         <w:rPr>
@@ -1394,16 +1517,32 @@
         </w:rPr>
         <w:t>前桌面级3D打印机的打印精度大约在0.1毫米，打印出来的产品有很明显的分层感，并且比较粗糙，而工业级打印机的精度则可以精确到几个微米</w:t>
       </w:r>
+      <w:r>
+        <w:rPr>
+          <w:rFonts w:hint="eastAsia"/>
+        </w:rPr>
+        <w:t>，</w:t>
+      </w:r>
+      <w:r>
+        <w:t>桌面级的耗材</w:t>
+      </w:r>
+      <w:r>
+        <w:rPr>
+          <w:rFonts w:ascii="宋体" w:hAnsi="宋体" w:hint="eastAsia"/>
+          <w:sz w:val="24"/>
+          <w:szCs w:val="24"/>
+        </w:rPr>
+        <w:t xml:space="preserve">主要为ABS(丙烯睛丁二烯苯乙烯聚合物)和PLA </w:t>
+      </w:r>
       <w:bookmarkStart w:id="0" w:name="_GoBack"/>
       <w:bookmarkEnd w:id="0"/>
       <w:r>
         <w:rPr>
-          <w:rFonts w:hint="eastAsia"/>
-        </w:rPr>
-        <w:t>，</w:t>
-      </w:r>
-      <w:r>
-        <w:t>桌面级的耗材</w:t>
+          <w:rFonts w:ascii="宋体" w:hAnsi="宋体"/>
+          <w:sz w:val="24"/>
+          <w:szCs w:val="24"/>
+        </w:rPr>
+        <w:t>(</w:t>
       </w:r>
       <w:r>
         <w:rPr>
@@ -1411,7 +1550,7 @@
           <w:sz w:val="24"/>
           <w:szCs w:val="24"/>
         </w:rPr>
-        <w:t>主要为ABS(丙烯睛丁二烯苯乙烯聚合物)和PLA C聚乳酸)等塑料</w:t>
+        <w:t>聚乳酸)等塑料</w:t>
       </w:r>
       <w:r>
         <w:rPr>
@@ -1594,9 +1733,6 @@
     <w:p>
       <w:pPr>
         <w:ind w:firstLine="420"/>
-        <w:rPr>
-          <w:rFonts w:hint="eastAsia"/>
-        </w:rPr>
       </w:pPr>
       <w:r>
         <w:rPr>
@@ -1622,7 +1758,7 @@
 </file>
 
 <file path=word/endnotes.xml><?xml version="1.0" encoding="utf-8"?>
-<w:endnotes xmlns:wpc="http://schemas.microsoft.com/office/word/2010/wordprocessingCanvas" xmlns:mc="http://schemas.openxmlformats.org/markup-compatibility/2006" xmlns:o="urn:schemas-microsoft-com:office:office" xmlns:r="http://schemas.openxmlformats.org/officeDocument/2006/relationships" xmlns:m="http://schemas.openxmlformats.org/officeDocument/2006/math" xmlns:v="urn:schemas-microsoft-com:vml" xmlns:wp14="http://schemas.microsoft.com/office/word/2010/wordprocessingDrawing" xmlns:wp="http://schemas.openxmlformats.org/drawingml/2006/wordprocessingDrawing" xmlns:w10="urn:schemas-microsoft-com:office:word" xmlns:w="http://schemas.openxmlformats.org/wordprocessingml/2006/main" xmlns:w14="http://schemas.microsoft.com/office/word/2010/wordml" xmlns:w15="http://schemas.microsoft.com/office/word/2012/wordml" xmlns:wpg="http://schemas.microsoft.com/office/word/2010/wordprocessingGroup" xmlns:wpi="http://schemas.microsoft.com/office/word/2010/wordprocessingInk" xmlns:wne="http://schemas.microsoft.com/office/word/2006/wordml" xmlns:wps="http://schemas.microsoft.com/office/word/2010/wordprocessingShape" mc:Ignorable="w14 w15 wp14">
+<w:endnotes xmlns:wpc="http://schemas.microsoft.com/office/word/2010/wordprocessingCanvas" xmlns:cx="http://schemas.microsoft.com/office/drawing/2014/chartex" xmlns:cx1="http://schemas.microsoft.com/office/drawing/2015/9/8/chartex" xmlns:cx2="http://schemas.microsoft.com/office/drawing/2015/10/21/chartex" xmlns:cx3="http://schemas.microsoft.com/office/drawing/2016/5/9/chartex" xmlns:cx4="http://schemas.microsoft.com/office/drawing/2016/5/10/chartex" xmlns:cx5="http://schemas.microsoft.com/office/drawing/2016/5/11/chartex" xmlns:cx6="http://schemas.microsoft.com/office/drawing/2016/5/12/chartex" xmlns:cx7="http://schemas.microsoft.com/office/drawing/2016/5/13/chartex" xmlns:cx8="http://schemas.microsoft.com/office/drawing/2016/5/14/chartex" xmlns:mc="http://schemas.openxmlformats.org/markup-compatibility/2006" xmlns:aink="http://schemas.microsoft.com/office/drawing/2016/ink" xmlns:am3d="http://schemas.microsoft.com/office/drawing/2017/model3d" xmlns:o="urn:schemas-microsoft-com:office:office" xmlns:r="http://schemas.openxmlformats.org/officeDocument/2006/relationships" xmlns:m="http://schemas.openxmlformats.org/officeDocument/2006/math" xmlns:v="urn:schemas-microsoft-com:vml" xmlns:wp14="http://schemas.microsoft.com/office/word/2010/wordprocessingDrawing" xmlns:wp="http://schemas.openxmlformats.org/drawingml/2006/wordprocessingDrawing" xmlns:w10="urn:schemas-microsoft-com:office:word" xmlns:w="http://schemas.openxmlformats.org/wordprocessingml/2006/main" xmlns:w14="http://schemas.microsoft.com/office/word/2010/wordml" xmlns:w15="http://schemas.microsoft.com/office/word/2012/wordml" xmlns:w16cid="http://schemas.microsoft.com/office/word/2016/wordml/cid" xmlns:w16se="http://schemas.microsoft.com/office/word/2015/wordml/symex" xmlns:wpg="http://schemas.microsoft.com/office/word/2010/wordprocessingGroup" xmlns:wpi="http://schemas.microsoft.com/office/word/2010/wordprocessingInk" xmlns:wne="http://schemas.microsoft.com/office/word/2006/wordml" xmlns:wps="http://schemas.microsoft.com/office/word/2010/wordprocessingShape" mc:Ignorable="w14 w15 w16se w16cid wp14">
   <w:endnote w:type="separator" w:id="-1">
     <w:p>
       <w:r>
@@ -1641,7 +1777,7 @@
 </file>
 
 <file path=word/footnotes.xml><?xml version="1.0" encoding="utf-8"?>
-<w:footnotes xmlns:wpc="http://schemas.microsoft.com/office/word/2010/wordprocessingCanvas" xmlns:mc="http://schemas.openxmlformats.org/markup-compatibility/2006" xmlns:o="urn:schemas-microsoft-com:office:office" xmlns:r="http://schemas.openxmlformats.org/officeDocument/2006/relationships" xmlns:m="http://schemas.openxmlformats.org/officeDocument/2006/math" xmlns:v="urn:schemas-microsoft-com:vml" xmlns:wp14="http://schemas.microsoft.com/office/word/2010/wordprocessingDrawing" xmlns:wp="http://schemas.openxmlformats.org/drawingml/2006/wordprocessingDrawing" xmlns:w10="urn:schemas-microsoft-com:office:word" xmlns:w="http://schemas.openxmlformats.org/wordprocessingml/2006/main" xmlns:w14="http://schemas.microsoft.com/office/word/2010/wordml" xmlns:w15="http://schemas.microsoft.com/office/word/2012/wordml" xmlns:wpg="http://schemas.microsoft.com/office/word/2010/wordprocessingGroup" xmlns:wpi="http://schemas.microsoft.com/office/word/2010/wordprocessingInk" xmlns:wne="http://schemas.microsoft.com/office/word/2006/wordml" xmlns:wps="http://schemas.microsoft.com/office/word/2010/wordprocessingShape" mc:Ignorable="w14 w15 wp14">
+<w:footnotes xmlns:wpc="http://schemas.microsoft.com/office/word/2010/wordprocessingCanvas" xmlns:cx="http://schemas.microsoft.com/office/drawing/2014/chartex" xmlns:cx1="http://schemas.microsoft.com/office/drawing/2015/9/8/chartex" xmlns:cx2="http://schemas.microsoft.com/office/drawing/2015/10/21/chartex" xmlns:cx3="http://schemas.microsoft.com/office/drawing/2016/5/9/chartex" xmlns:cx4="http://schemas.microsoft.com/office/drawing/2016/5/10/chartex" xmlns:cx5="http://schemas.microsoft.com/office/drawing/2016/5/11/chartex" xmlns:cx6="http://schemas.microsoft.com/office/drawing/2016/5/12/chartex" xmlns:cx7="http://schemas.microsoft.com/office/drawing/2016/5/13/chartex" xmlns:cx8="http://schemas.microsoft.com/office/drawing/2016/5/14/chartex" xmlns:mc="http://schemas.openxmlformats.org/markup-compatibility/2006" xmlns:aink="http://schemas.microsoft.com/office/drawing/2016/ink" xmlns:am3d="http://schemas.microsoft.com/office/drawing/2017/model3d" xmlns:o="urn:schemas-microsoft-com:office:office" xmlns:r="http://schemas.openxmlformats.org/officeDocument/2006/relationships" xmlns:m="http://schemas.openxmlformats.org/officeDocument/2006/math" xmlns:v="urn:schemas-microsoft-com:vml" xmlns:wp14="http://schemas.microsoft.com/office/word/2010/wordprocessingDrawing" xmlns:wp="http://schemas.openxmlformats.org/drawingml/2006/wordprocessingDrawing" xmlns:w10="urn:schemas-microsoft-com:office:word" xmlns:w="http://schemas.openxmlformats.org/wordprocessingml/2006/main" xmlns:w14="http://schemas.microsoft.com/office/word/2010/wordml" xmlns:w15="http://schemas.microsoft.com/office/word/2012/wordml" xmlns:w16cid="http://schemas.microsoft.com/office/word/2016/wordml/cid" xmlns:w16se="http://schemas.microsoft.com/office/word/2015/wordml/symex" xmlns:wpg="http://schemas.microsoft.com/office/word/2010/wordprocessingGroup" xmlns:wpi="http://schemas.microsoft.com/office/word/2010/wordprocessingInk" xmlns:wne="http://schemas.microsoft.com/office/word/2006/wordml" xmlns:wps="http://schemas.microsoft.com/office/word/2010/wordprocessingShape" mc:Ignorable="w14 w15 w16se w16cid wp14">
   <w:footnote w:type="separator" w:id="-1">
     <w:p>
       <w:r>
@@ -1660,8 +1796,8 @@
 </file>
 
 <file path=word/numbering.xml><?xml version="1.0" encoding="utf-8"?>
-<w:numbering xmlns:wpc="http://schemas.microsoft.com/office/word/2010/wordprocessingCanvas" xmlns:mc="http://schemas.openxmlformats.org/markup-compatibility/2006" xmlns:o="urn:schemas-microsoft-com:office:office" xmlns:r="http://schemas.openxmlformats.org/officeDocument/2006/relationships" xmlns:m="http://schemas.openxmlformats.org/officeDocument/2006/math" xmlns:v="urn:schemas-microsoft-com:vml" xmlns:wp14="http://schemas.microsoft.com/office/word/2010/wordprocessingDrawing" xmlns:wp="http://schemas.openxmlformats.org/drawingml/2006/wordprocessingDrawing" xmlns:w10="urn:schemas-microsoft-com:office:word" xmlns:w="http://schemas.openxmlformats.org/wordprocessingml/2006/main" xmlns:w14="http://schemas.microsoft.com/office/word/2010/wordml" xmlns:w15="http://schemas.microsoft.com/office/word/2012/wordml" xmlns:wpg="http://schemas.microsoft.com/office/word/2010/wordprocessingGroup" xmlns:wpi="http://schemas.microsoft.com/office/word/2010/wordprocessingInk" xmlns:wne="http://schemas.microsoft.com/office/word/2006/wordml" xmlns:wps="http://schemas.microsoft.com/office/word/2010/wordprocessingShape" mc:Ignorable="w14 w15 wp14">
-  <w:abstractNum w:abstractNumId="0">
+<w:numbering xmlns:wpc="http://schemas.microsoft.com/office/word/2010/wordprocessingCanvas" xmlns:cx="http://schemas.microsoft.com/office/drawing/2014/chartex" xmlns:cx1="http://schemas.microsoft.com/office/drawing/2015/9/8/chartex" xmlns:cx2="http://schemas.microsoft.com/office/drawing/2015/10/21/chartex" xmlns:cx3="http://schemas.microsoft.com/office/drawing/2016/5/9/chartex" xmlns:cx4="http://schemas.microsoft.com/office/drawing/2016/5/10/chartex" xmlns:cx5="http://schemas.microsoft.com/office/drawing/2016/5/11/chartex" xmlns:cx6="http://schemas.microsoft.com/office/drawing/2016/5/12/chartex" xmlns:cx7="http://schemas.microsoft.com/office/drawing/2016/5/13/chartex" xmlns:cx8="http://schemas.microsoft.com/office/drawing/2016/5/14/chartex" xmlns:mc="http://schemas.openxmlformats.org/markup-compatibility/2006" xmlns:aink="http://schemas.microsoft.com/office/drawing/2016/ink" xmlns:am3d="http://schemas.microsoft.com/office/drawing/2017/model3d" xmlns:o="urn:schemas-microsoft-com:office:office" xmlns:r="http://schemas.openxmlformats.org/officeDocument/2006/relationships" xmlns:m="http://schemas.openxmlformats.org/officeDocument/2006/math" xmlns:v="urn:schemas-microsoft-com:vml" xmlns:wp14="http://schemas.microsoft.com/office/word/2010/wordprocessingDrawing" xmlns:wp="http://schemas.openxmlformats.org/drawingml/2006/wordprocessingDrawing" xmlns:w10="urn:schemas-microsoft-com:office:word" xmlns:w="http://schemas.openxmlformats.org/wordprocessingml/2006/main" xmlns:w14="http://schemas.microsoft.com/office/word/2010/wordml" xmlns:w15="http://schemas.microsoft.com/office/word/2012/wordml" xmlns:w16cid="http://schemas.microsoft.com/office/word/2016/wordml/cid" xmlns:w16se="http://schemas.microsoft.com/office/word/2015/wordml/symex" xmlns:wpg="http://schemas.microsoft.com/office/word/2010/wordprocessingGroup" xmlns:wpi="http://schemas.microsoft.com/office/word/2010/wordprocessingInk" xmlns:wne="http://schemas.microsoft.com/office/word/2006/wordml" xmlns:wps="http://schemas.microsoft.com/office/word/2010/wordprocessingShape" mc:Ignorable="w14 w15 w16se w16cid wp14">
+  <w:abstractNum w:abstractNumId="0" w15:restartNumberingAfterBreak="0">
     <w:nsid w:val="3F2064DE"/>
     <w:multiLevelType w:val="hybridMultilevel"/>
     <w:tmpl w:val="E97E4434"/>
@@ -1750,7 +1886,7 @@
       </w:pPr>
     </w:lvl>
   </w:abstractNum>
-  <w:abstractNum w:abstractNumId="1">
+  <w:abstractNum w:abstractNumId="1" w15:restartNumberingAfterBreak="0">
     <w:nsid w:val="40303BB2"/>
     <w:multiLevelType w:val="hybridMultilevel"/>
     <w:tmpl w:val="C4220964"/>
@@ -1836,7 +1972,7 @@
       </w:pPr>
     </w:lvl>
   </w:abstractNum>
-  <w:abstractNum w:abstractNumId="2">
+  <w:abstractNum w:abstractNumId="2" w15:restartNumberingAfterBreak="0">
     <w:nsid w:val="462420DF"/>
     <w:multiLevelType w:val="hybridMultilevel"/>
     <w:tmpl w:val="9036E2EA"/>
@@ -1922,7 +2058,7 @@
       </w:pPr>
     </w:lvl>
   </w:abstractNum>
-  <w:abstractNum w:abstractNumId="3">
+  <w:abstractNum w:abstractNumId="3" w15:restartNumberingAfterBreak="0">
     <w:nsid w:val="5DD74F57"/>
     <w:multiLevelType w:val="hybridMultilevel"/>
     <w:tmpl w:val="27CC1E3C"/>
@@ -2008,7 +2144,7 @@
       </w:pPr>
     </w:lvl>
   </w:abstractNum>
-  <w:abstractNum w:abstractNumId="4">
+  <w:abstractNum w:abstractNumId="4" w15:restartNumberingAfterBreak="0">
     <w:nsid w:val="6D3A2177"/>
     <w:multiLevelType w:val="hybridMultilevel"/>
     <w:tmpl w:val="8EACCF2E"/>
@@ -2097,7 +2233,7 @@
       </w:pPr>
     </w:lvl>
   </w:abstractNum>
-  <w:abstractNum w:abstractNumId="5">
+  <w:abstractNum w:abstractNumId="5" w15:restartNumberingAfterBreak="0">
     <w:nsid w:val="7E986AB6"/>
     <w:multiLevelType w:val="hybridMultilevel"/>
     <w:tmpl w:val="7F88E2A6"/>
@@ -2205,7 +2341,7 @@
 </file>
 
 <file path=word/styles.xml><?xml version="1.0" encoding="utf-8"?>
-<w:styles xmlns:mc="http://schemas.openxmlformats.org/markup-compatibility/2006" xmlns:r="http://schemas.openxmlformats.org/officeDocument/2006/relationships" xmlns:w="http://schemas.openxmlformats.org/wordprocessingml/2006/main" xmlns:w14="http://schemas.microsoft.com/office/word/2010/wordml" xmlns:w15="http://schemas.microsoft.com/office/word/2012/wordml" mc:Ignorable="w14 w15">
+<w:styles xmlns:mc="http://schemas.openxmlformats.org/markup-compatibility/2006" xmlns:r="http://schemas.openxmlformats.org/officeDocument/2006/relationships" xmlns:w="http://schemas.openxmlformats.org/wordprocessingml/2006/main" xmlns:w14="http://schemas.microsoft.com/office/word/2010/wordml" xmlns:w15="http://schemas.microsoft.com/office/word/2012/wordml" xmlns:w16cid="http://schemas.microsoft.com/office/word/2016/wordml/cid" xmlns:w16se="http://schemas.microsoft.com/office/word/2015/wordml/symex" mc:Ignorable="w14 w15 w16se w16cid">
   <w:docDefaults>
     <w:rPrDefault>
       <w:rPr>
@@ -2218,7 +2354,7 @@
     </w:rPrDefault>
     <w:pPrDefault/>
   </w:docDefaults>
-  <w:latentStyles w:defLockedState="0" w:defUIPriority="99" w:defSemiHidden="0" w:defUnhideWhenUsed="0" w:defQFormat="0" w:count="371">
+  <w:latentStyles w:defLockedState="0" w:defUIPriority="99" w:defSemiHidden="0" w:defUnhideWhenUsed="0" w:defQFormat="0" w:count="375">
     <w:lsdException w:name="Normal" w:uiPriority="0" w:qFormat="1"/>
     <w:lsdException w:name="heading 1" w:uiPriority="9" w:qFormat="1"/>
     <w:lsdException w:name="heading 2" w:semiHidden="1" w:uiPriority="9" w:unhideWhenUsed="1" w:qFormat="1"/>
@@ -2324,7 +2460,6 @@
     <w:lsdException w:name="HTML Sample" w:semiHidden="1" w:unhideWhenUsed="1"/>
     <w:lsdException w:name="HTML Typewriter" w:semiHidden="1" w:unhideWhenUsed="1"/>
     <w:lsdException w:name="HTML Variable" w:semiHidden="1" w:unhideWhenUsed="1"/>
-    <w:lsdException w:name="Normal Table" w:semiHidden="1" w:unhideWhenUsed="1"/>
     <w:lsdException w:name="annotation subject" w:semiHidden="1" w:unhideWhenUsed="1"/>
     <w:lsdException w:name="No List" w:semiHidden="1" w:unhideWhenUsed="1"/>
     <w:lsdException w:name="Outline List 1" w:semiHidden="1" w:unhideWhenUsed="1"/>
@@ -2368,10 +2503,8 @@
     <w:lsdException w:name="Table Elegant" w:semiHidden="1" w:unhideWhenUsed="1"/>
     <w:lsdException w:name="Table Professional" w:semiHidden="1" w:unhideWhenUsed="1"/>
     <w:lsdException w:name="Table Subtle 1" w:semiHidden="1" w:unhideWhenUsed="1"/>
-    <w:lsdException w:name="Table Subtle 2" w:semiHidden="1" w:unhideWhenUsed="1"/>
     <w:lsdException w:name="Table Web 1" w:semiHidden="1" w:unhideWhenUsed="1"/>
     <w:lsdException w:name="Table Web 2" w:semiHidden="1" w:unhideWhenUsed="1"/>
-    <w:lsdException w:name="Table Web 3" w:semiHidden="1" w:unhideWhenUsed="1"/>
     <w:lsdException w:name="Balloon Text" w:semiHidden="1" w:unhideWhenUsed="1"/>
     <w:lsdException w:name="Table Grid" w:uiPriority="39"/>
     <w:lsdException w:name="Table Theme" w:semiHidden="1" w:unhideWhenUsed="1"/>
@@ -2590,6 +2723,10 @@
     <w:lsdException w:name="List Table 5 Dark Accent 6" w:uiPriority="50"/>
     <w:lsdException w:name="List Table 6 Colorful Accent 6" w:uiPriority="51"/>
     <w:lsdException w:name="List Table 7 Colorful Accent 6" w:uiPriority="52"/>
+    <w:lsdException w:name="Mention" w:semiHidden="1" w:unhideWhenUsed="1"/>
+    <w:lsdException w:name="Smart Hyperlink" w:semiHidden="1" w:unhideWhenUsed="1"/>
+    <w:lsdException w:name="Hashtag" w:semiHidden="1" w:unhideWhenUsed="1"/>
+    <w:lsdException w:name="Unresolved Mention" w:semiHidden="1" w:unhideWhenUsed="1"/>
   </w:latentStyles>
   <w:style w:type="paragraph" w:default="1" w:styleId="a">
     <w:name w:val="Normal"/>
@@ -2603,7 +2740,7 @@
     <w:name w:val="heading 1"/>
     <w:basedOn w:val="a"/>
     <w:next w:val="a"/>
-    <w:link w:val="1Char"/>
+    <w:link w:val="10"/>
     <w:uiPriority w:val="9"/>
     <w:qFormat/>
     <w:rsid w:val="00934B25"/>
@@ -2625,7 +2762,7 @@
     <w:name w:val="heading 2"/>
     <w:basedOn w:val="a"/>
     <w:next w:val="a"/>
-    <w:link w:val="2Char"/>
+    <w:link w:val="20"/>
     <w:uiPriority w:val="9"/>
     <w:unhideWhenUsed/>
     <w:qFormat/>
@@ -2671,8 +2808,8 @@
     <w:semiHidden/>
     <w:unhideWhenUsed/>
   </w:style>
-  <w:style w:type="character" w:customStyle="1" w:styleId="1Char">
-    <w:name w:val="标题 1 Char"/>
+  <w:style w:type="character" w:customStyle="1" w:styleId="10">
+    <w:name w:val="标题 1 字符"/>
     <w:basedOn w:val="a0"/>
     <w:link w:val="1"/>
     <w:uiPriority w:val="9"/>
@@ -2685,8 +2822,8 @@
       <w:szCs w:val="44"/>
     </w:rPr>
   </w:style>
-  <w:style w:type="character" w:customStyle="1" w:styleId="2Char">
-    <w:name w:val="标题 2 Char"/>
+  <w:style w:type="character" w:customStyle="1" w:styleId="20">
+    <w:name w:val="标题 2 字符"/>
     <w:basedOn w:val="a0"/>
     <w:link w:val="2"/>
     <w:uiPriority w:val="9"/>
@@ -2713,7 +2850,7 @@
     <w:name w:val="Subtitle"/>
     <w:basedOn w:val="a"/>
     <w:next w:val="a"/>
-    <w:link w:val="Char"/>
+    <w:link w:val="a5"/>
     <w:uiPriority w:val="11"/>
     <w:qFormat/>
     <w:rsid w:val="003234EB"/>
@@ -2731,8 +2868,8 @@
       <w:szCs w:val="32"/>
     </w:rPr>
   </w:style>
-  <w:style w:type="character" w:customStyle="1" w:styleId="Char">
-    <w:name w:val="副标题 Char"/>
+  <w:style w:type="character" w:customStyle="1" w:styleId="a5">
+    <w:name w:val="副标题 字符"/>
     <w:basedOn w:val="a0"/>
     <w:link w:val="a4"/>
     <w:uiPriority w:val="11"/>
@@ -2746,10 +2883,10 @@
       <w:szCs w:val="32"/>
     </w:rPr>
   </w:style>
-  <w:style w:type="paragraph" w:styleId="a5">
+  <w:style w:type="paragraph" w:styleId="a6">
     <w:name w:val="header"/>
     <w:basedOn w:val="a"/>
-    <w:link w:val="Char0"/>
+    <w:link w:val="a7"/>
     <w:uiPriority w:val="99"/>
     <w:unhideWhenUsed/>
     <w:rsid w:val="008B1F2D"/>
@@ -2769,10 +2906,10 @@
       <w:szCs w:val="18"/>
     </w:rPr>
   </w:style>
-  <w:style w:type="character" w:customStyle="1" w:styleId="Char0">
-    <w:name w:val="页眉 Char"/>
+  <w:style w:type="character" w:customStyle="1" w:styleId="a7">
+    <w:name w:val="页眉 字符"/>
     <w:basedOn w:val="a0"/>
-    <w:link w:val="a5"/>
+    <w:link w:val="a6"/>
     <w:uiPriority w:val="99"/>
     <w:rsid w:val="008B1F2D"/>
     <w:rPr>
@@ -2780,10 +2917,10 @@
       <w:szCs w:val="18"/>
     </w:rPr>
   </w:style>
-  <w:style w:type="paragraph" w:styleId="a6">
+  <w:style w:type="paragraph" w:styleId="a8">
     <w:name w:val="footer"/>
     <w:basedOn w:val="a"/>
-    <w:link w:val="Char1"/>
+    <w:link w:val="a9"/>
     <w:uiPriority w:val="99"/>
     <w:unhideWhenUsed/>
     <w:rsid w:val="008B1F2D"/>
@@ -2800,10 +2937,10 @@
       <w:szCs w:val="18"/>
     </w:rPr>
   </w:style>
-  <w:style w:type="character" w:customStyle="1" w:styleId="Char1">
-    <w:name w:val="页脚 Char"/>
+  <w:style w:type="character" w:customStyle="1" w:styleId="a9">
+    <w:name w:val="页脚 字符"/>
     <w:basedOn w:val="a0"/>
-    <w:link w:val="a6"/>
+    <w:link w:val="a8"/>
     <w:uiPriority w:val="99"/>
     <w:rsid w:val="008B1F2D"/>
     <w:rPr>

</xml_diff>